<commit_message>
se actualiza el PGC segun lo enseñado en la S9
</commit_message>
<xml_diff>
--- a/Documentos/Planes/SACNS-PGC.docx
+++ b/Documentos/Planes/SACNS-PGC.docx
@@ -517,7 +517,7 @@
           <w:szCs w:val="34"/>
           <w:rtl w:val="0"/>
         </w:rPr>
-        <w:t xml:space="preserve">Versión 1.1</w:t>
+        <w:t xml:space="preserve">Versión 2.0</w:t>
       </w:r>
       <w:r>
         <w:rPr>
@@ -1599,6 +1599,293 @@
                 <w:rtl w:val="0"/>
               </w:rPr>
               <w:t xml:space="preserve">22/11/2021</w:t>
+            </w:r>
+          </w:p>
+        </w:tc>
+      </w:tr>
+      <w:tr>
+        <w:trPr>
+          <w:cantSplit w:val="0"/>
+          <w:tblHeader w:val="0"/>
+        </w:trPr>
+        <w:tc>
+          <w:tcPr>
+            <w:tcBorders>
+              <w:top w:color="20124d" w:space="0" w:sz="8" w:val="single"/>
+              <w:left w:color="20124d" w:space="0" w:sz="8" w:val="single"/>
+              <w:bottom w:color="20124d" w:space="0" w:sz="8" w:val="single"/>
+              <w:right w:color="20124d" w:space="0" w:sz="8" w:val="single"/>
+            </w:tcBorders>
+            <w:tcMar>
+              <w:top w:w="170.07874015748033" w:type="dxa"/>
+              <w:left w:w="170.07874015748033" w:type="dxa"/>
+              <w:bottom w:w="170.07874015748033" w:type="dxa"/>
+              <w:right w:w="170.07874015748033" w:type="dxa"/>
+            </w:tcMar>
+            <w:vAlign w:val="center"/>
+          </w:tcPr>
+          <w:p>
+            <w:pPr>
+              <w:spacing w:line="240" w:lineRule="auto"/>
+              <w:jc w:val="center"/>
+              <w:rPr>
+                <w:color w:val="073763"/>
+                <w:sz w:val="26"/>
+                <w:szCs w:val="26"/>
+              </w:rPr>
+            </w:pPr>
+            <w:r>
+              <w:rPr>
+                <w:color w:val="073763"/>
+                <w:sz w:val="26"/>
+                <w:szCs w:val="26"/>
+                <w:rtl w:val="0"/>
+              </w:rPr>
+              <w:t xml:space="preserve">3.0</w:t>
+            </w:r>
+          </w:p>
+        </w:tc>
+        <w:tc>
+          <w:tcPr>
+            <w:tcBorders>
+              <w:top w:color="20124d" w:space="0" w:sz="8" w:val="single"/>
+              <w:left w:color="20124d" w:space="0" w:sz="8" w:val="single"/>
+              <w:bottom w:color="20124d" w:space="0" w:sz="8" w:val="single"/>
+              <w:right w:color="20124d" w:space="0" w:sz="8" w:val="single"/>
+            </w:tcBorders>
+            <w:tcMar>
+              <w:top w:w="170.07874015748033" w:type="dxa"/>
+              <w:left w:w="170.07874015748033" w:type="dxa"/>
+              <w:bottom w:w="170.07874015748033" w:type="dxa"/>
+              <w:right w:w="170.07874015748033" w:type="dxa"/>
+            </w:tcMar>
+            <w:vAlign w:val="center"/>
+          </w:tcPr>
+          <w:p>
+            <w:pPr>
+              <w:jc w:val="both"/>
+              <w:rPr>
+                <w:color w:val="073763"/>
+                <w:sz w:val="26"/>
+                <w:szCs w:val="26"/>
+              </w:rPr>
+            </w:pPr>
+            <w:r>
+              <w:rPr>
+                <w:color w:val="073763"/>
+                <w:sz w:val="26"/>
+                <w:szCs w:val="26"/>
+                <w:rtl w:val="0"/>
+              </w:rPr>
+              <w:t xml:space="preserve">Araujo Santillan Pedro A.</w:t>
+            </w:r>
+          </w:p>
+          <w:p>
+            <w:pPr>
+              <w:jc w:val="both"/>
+              <w:rPr>
+                <w:color w:val="073763"/>
+                <w:sz w:val="26"/>
+                <w:szCs w:val="26"/>
+              </w:rPr>
+            </w:pPr>
+            <w:r>
+              <w:rPr>
+                <w:color w:val="073763"/>
+                <w:sz w:val="26"/>
+                <w:szCs w:val="26"/>
+                <w:rtl w:val="0"/>
+              </w:rPr>
+              <w:t xml:space="preserve">Balceda Delgado Adriana I.</w:t>
+            </w:r>
+          </w:p>
+          <w:p>
+            <w:pPr>
+              <w:jc w:val="both"/>
+              <w:rPr>
+                <w:color w:val="073763"/>
+                <w:sz w:val="26"/>
+                <w:szCs w:val="26"/>
+              </w:rPr>
+            </w:pPr>
+            <w:r>
+              <w:rPr>
+                <w:color w:val="073763"/>
+                <w:sz w:val="26"/>
+                <w:szCs w:val="26"/>
+                <w:rtl w:val="0"/>
+              </w:rPr>
+              <w:t xml:space="preserve">Carhuamaca Puente Albert A.</w:t>
+            </w:r>
+          </w:p>
+          <w:p>
+            <w:pPr>
+              <w:jc w:val="both"/>
+              <w:rPr>
+                <w:color w:val="073763"/>
+                <w:sz w:val="26"/>
+                <w:szCs w:val="26"/>
+              </w:rPr>
+            </w:pPr>
+            <w:r>
+              <w:rPr>
+                <w:color w:val="073763"/>
+                <w:sz w:val="26"/>
+                <w:szCs w:val="26"/>
+                <w:rtl w:val="0"/>
+              </w:rPr>
+              <w:t xml:space="preserve">Fanola Tarazona Jonathan H.</w:t>
+            </w:r>
+          </w:p>
+          <w:p>
+            <w:pPr>
+              <w:jc w:val="both"/>
+              <w:rPr>
+                <w:color w:val="073763"/>
+                <w:sz w:val="26"/>
+                <w:szCs w:val="26"/>
+              </w:rPr>
+            </w:pPr>
+            <w:r>
+              <w:rPr>
+                <w:color w:val="073763"/>
+                <w:sz w:val="26"/>
+                <w:szCs w:val="26"/>
+                <w:rtl w:val="0"/>
+              </w:rPr>
+              <w:t xml:space="preserve">Lázaro Escobar Vivian R.</w:t>
+            </w:r>
+          </w:p>
+          <w:p>
+            <w:pPr>
+              <w:jc w:val="both"/>
+              <w:rPr>
+                <w:color w:val="073763"/>
+                <w:sz w:val="26"/>
+                <w:szCs w:val="26"/>
+              </w:rPr>
+            </w:pPr>
+            <w:r>
+              <w:rPr>
+                <w:color w:val="073763"/>
+                <w:sz w:val="26"/>
+                <w:szCs w:val="26"/>
+                <w:rtl w:val="0"/>
+              </w:rPr>
+              <w:t xml:space="preserve">Llerena Castillo Valeria E.</w:t>
+            </w:r>
+          </w:p>
+          <w:p>
+            <w:pPr>
+              <w:jc w:val="both"/>
+              <w:rPr>
+                <w:color w:val="073763"/>
+                <w:sz w:val="26"/>
+                <w:szCs w:val="26"/>
+              </w:rPr>
+            </w:pPr>
+            <w:r>
+              <w:rPr>
+                <w:color w:val="073763"/>
+                <w:sz w:val="26"/>
+                <w:szCs w:val="26"/>
+                <w:rtl w:val="0"/>
+              </w:rPr>
+              <w:t xml:space="preserve">Ramos Rivas Kevin K.</w:t>
+            </w:r>
+          </w:p>
+          <w:p>
+            <w:pPr>
+              <w:ind w:left="0" w:firstLine="0"/>
+              <w:jc w:val="both"/>
+              <w:rPr>
+                <w:color w:val="073763"/>
+                <w:sz w:val="26"/>
+                <w:szCs w:val="26"/>
+              </w:rPr>
+            </w:pPr>
+            <w:r>
+              <w:rPr>
+                <w:color w:val="073763"/>
+                <w:sz w:val="26"/>
+                <w:szCs w:val="26"/>
+                <w:rtl w:val="0"/>
+              </w:rPr>
+              <w:t xml:space="preserve">Zenobio Pariasca Edgar A.</w:t>
+            </w:r>
+          </w:p>
+        </w:tc>
+        <w:tc>
+          <w:tcPr>
+            <w:tcBorders>
+              <w:top w:color="20124d" w:space="0" w:sz="8" w:val="single"/>
+              <w:left w:color="20124d" w:space="0" w:sz="8" w:val="single"/>
+              <w:bottom w:color="20124d" w:space="0" w:sz="8" w:val="single"/>
+              <w:right w:color="20124d" w:space="0" w:sz="8" w:val="single"/>
+            </w:tcBorders>
+            <w:tcMar>
+              <w:top w:w="170.07874015748033" w:type="dxa"/>
+              <w:left w:w="170.07874015748033" w:type="dxa"/>
+              <w:bottom w:w="170.07874015748033" w:type="dxa"/>
+              <w:right w:w="170.07874015748033" w:type="dxa"/>
+            </w:tcMar>
+            <w:vAlign w:val="center"/>
+          </w:tcPr>
+          <w:p>
+            <w:pPr>
+              <w:spacing w:line="240" w:lineRule="auto"/>
+              <w:jc w:val="center"/>
+              <w:rPr>
+                <w:color w:val="073763"/>
+                <w:sz w:val="26"/>
+                <w:szCs w:val="26"/>
+              </w:rPr>
+            </w:pPr>
+            <w:r>
+              <w:rPr>
+                <w:color w:val="073763"/>
+                <w:sz w:val="26"/>
+                <w:szCs w:val="26"/>
+                <w:rtl w:val="0"/>
+              </w:rPr>
+              <w:t xml:space="preserve">Se añadió los estados para cada una de las fases de una solicitud de cambios</w:t>
+            </w:r>
+          </w:p>
+        </w:tc>
+        <w:tc>
+          <w:tcPr>
+            <w:tcBorders>
+              <w:top w:color="20124d" w:space="0" w:sz="8" w:val="single"/>
+              <w:left w:color="20124d" w:space="0" w:sz="8" w:val="single"/>
+              <w:bottom w:color="20124d" w:space="0" w:sz="8" w:val="single"/>
+              <w:right w:color="20124d" w:space="0" w:sz="8" w:val="single"/>
+            </w:tcBorders>
+            <w:tcMar>
+              <w:top w:w="170.07874015748033" w:type="dxa"/>
+              <w:left w:w="170.07874015748033" w:type="dxa"/>
+              <w:bottom w:w="170.07874015748033" w:type="dxa"/>
+              <w:right w:w="170.07874015748033" w:type="dxa"/>
+            </w:tcMar>
+            <w:vAlign w:val="center"/>
+          </w:tcPr>
+          <w:p>
+            <w:pPr>
+              <w:spacing w:line="240" w:lineRule="auto"/>
+              <w:jc w:val="center"/>
+              <w:rPr>
+                <w:color w:val="073763"/>
+                <w:sz w:val="26"/>
+                <w:szCs w:val="26"/>
+              </w:rPr>
+            </w:pPr>
+            <w:r>
+              <w:rPr>
+                <w:color w:val="073763"/>
+                <w:sz w:val="26"/>
+                <w:szCs w:val="26"/>
+                <w:rtl w:val="0"/>
+              </w:rPr>
+              <w:t xml:space="preserve">6/12/2021</w:t>
             </w:r>
           </w:p>
         </w:tc>
@@ -22148,6 +22435,1988 @@
           <w:rtl w:val="0"/>
         </w:rPr>
         <w:t xml:space="preserve">Estado</w:t>
+      </w:r>
+    </w:p>
+    <w:p>
+      <w:pPr>
+        <w:spacing w:line="240" w:lineRule="auto"/>
+        <w:ind w:left="720" w:firstLine="0"/>
+        <w:rPr>
+          <w:rFonts w:ascii="Calibri" w:cs="Calibri" w:eastAsia="Calibri" w:hAnsi="Calibri"/>
+          <w:b w:val="1"/>
+          <w:sz w:val="24"/>
+          <w:szCs w:val="24"/>
+        </w:rPr>
+      </w:pPr>
+      <w:r>
+        <w:rPr>
+          <w:rtl w:val="0"/>
+        </w:rPr>
+      </w:r>
+    </w:p>
+    <w:tbl>
+      <w:tblPr>
+        <w:tblStyle w:val="Table23"/>
+        <w:tblW w:w="8626.0" w:type="dxa"/>
+        <w:jc w:val="left"/>
+        <w:tblInd w:w="720.0" w:type="dxa"/>
+        <w:tblBorders>
+          <w:top w:color="000000" w:space="0" w:sz="4" w:val="single"/>
+          <w:left w:color="000000" w:space="0" w:sz="4" w:val="single"/>
+          <w:bottom w:color="000000" w:space="0" w:sz="4" w:val="single"/>
+          <w:right w:color="000000" w:space="0" w:sz="4" w:val="single"/>
+          <w:insideH w:color="000000" w:space="0" w:sz="4" w:val="single"/>
+          <w:insideV w:color="000000" w:space="0" w:sz="4" w:val="single"/>
+        </w:tblBorders>
+        <w:tblLayout w:type="fixed"/>
+        <w:tblLook w:val="0400"/>
+      </w:tblPr>
+      <w:tblGrid>
+        <w:gridCol w:w="660"/>
+        <w:gridCol w:w="2025"/>
+        <w:gridCol w:w="3390"/>
+        <w:gridCol w:w="825"/>
+        <w:gridCol w:w="1726"/>
+        <w:tblGridChange w:id="0">
+          <w:tblGrid>
+            <w:gridCol w:w="660"/>
+            <w:gridCol w:w="2025"/>
+            <w:gridCol w:w="3390"/>
+            <w:gridCol w:w="825"/>
+            <w:gridCol w:w="1726"/>
+          </w:tblGrid>
+        </w:tblGridChange>
+      </w:tblGrid>
+      <w:tr>
+        <w:trPr>
+          <w:cantSplit w:val="0"/>
+          <w:tblHeader w:val="0"/>
+        </w:trPr>
+        <w:tc>
+          <w:tcPr/>
+          <w:p>
+            <w:pPr>
+              <w:spacing w:after="160" w:line="259" w:lineRule="auto"/>
+              <w:rPr>
+                <w:rFonts w:ascii="Calibri" w:cs="Calibri" w:eastAsia="Calibri" w:hAnsi="Calibri"/>
+                <w:b w:val="1"/>
+                <w:sz w:val="24"/>
+                <w:szCs w:val="24"/>
+              </w:rPr>
+            </w:pPr>
+            <w:r>
+              <w:rPr>
+                <w:rFonts w:ascii="Calibri" w:cs="Calibri" w:eastAsia="Calibri" w:hAnsi="Calibri"/>
+                <w:b w:val="1"/>
+                <w:sz w:val="24"/>
+                <w:szCs w:val="24"/>
+                <w:rtl w:val="0"/>
+              </w:rPr>
+              <w:t xml:space="preserve">#</w:t>
+            </w:r>
+          </w:p>
+        </w:tc>
+        <w:tc>
+          <w:tcPr/>
+          <w:p>
+            <w:pPr>
+              <w:spacing w:after="160" w:line="259" w:lineRule="auto"/>
+              <w:rPr>
+                <w:rFonts w:ascii="Calibri" w:cs="Calibri" w:eastAsia="Calibri" w:hAnsi="Calibri"/>
+                <w:sz w:val="24"/>
+                <w:szCs w:val="24"/>
+              </w:rPr>
+            </w:pPr>
+            <w:r>
+              <w:rPr>
+                <w:rFonts w:ascii="Calibri" w:cs="Calibri" w:eastAsia="Calibri" w:hAnsi="Calibri"/>
+                <w:sz w:val="24"/>
+                <w:szCs w:val="24"/>
+                <w:rtl w:val="0"/>
+              </w:rPr>
+              <w:t xml:space="preserve">Estado</w:t>
+            </w:r>
+          </w:p>
+        </w:tc>
+        <w:tc>
+          <w:tcPr/>
+          <w:p>
+            <w:pPr>
+              <w:spacing w:after="160" w:line="259" w:lineRule="auto"/>
+              <w:rPr>
+                <w:rFonts w:ascii="Calibri" w:cs="Calibri" w:eastAsia="Calibri" w:hAnsi="Calibri"/>
+                <w:sz w:val="24"/>
+                <w:szCs w:val="24"/>
+              </w:rPr>
+            </w:pPr>
+            <w:r>
+              <w:rPr>
+                <w:rFonts w:ascii="Calibri" w:cs="Calibri" w:eastAsia="Calibri" w:hAnsi="Calibri"/>
+                <w:sz w:val="24"/>
+                <w:szCs w:val="24"/>
+                <w:rtl w:val="0"/>
+              </w:rPr>
+              <w:t xml:space="preserve">Descripción</w:t>
+            </w:r>
+          </w:p>
+        </w:tc>
+        <w:tc>
+          <w:tcPr/>
+          <w:p>
+            <w:pPr>
+              <w:spacing w:after="160" w:line="259" w:lineRule="auto"/>
+              <w:rPr>
+                <w:rFonts w:ascii="Calibri" w:cs="Calibri" w:eastAsia="Calibri" w:hAnsi="Calibri"/>
+                <w:sz w:val="24"/>
+                <w:szCs w:val="24"/>
+              </w:rPr>
+            </w:pPr>
+            <w:r>
+              <w:rPr>
+                <w:rFonts w:ascii="Calibri" w:cs="Calibri" w:eastAsia="Calibri" w:hAnsi="Calibri"/>
+                <w:sz w:val="24"/>
+                <w:szCs w:val="24"/>
+                <w:rtl w:val="0"/>
+              </w:rPr>
+              <w:t xml:space="preserve">Fase</w:t>
+            </w:r>
+          </w:p>
+        </w:tc>
+        <w:tc>
+          <w:tcPr/>
+          <w:p>
+            <w:pPr>
+              <w:spacing w:after="160" w:line="259" w:lineRule="auto"/>
+              <w:rPr>
+                <w:rFonts w:ascii="Calibri" w:cs="Calibri" w:eastAsia="Calibri" w:hAnsi="Calibri"/>
+                <w:sz w:val="24"/>
+                <w:szCs w:val="24"/>
+              </w:rPr>
+            </w:pPr>
+            <w:r>
+              <w:rPr>
+                <w:rFonts w:ascii="Calibri" w:cs="Calibri" w:eastAsia="Calibri" w:hAnsi="Calibri"/>
+                <w:sz w:val="24"/>
+                <w:szCs w:val="24"/>
+                <w:rtl w:val="0"/>
+              </w:rPr>
+              <w:t xml:space="preserve">Alumno</w:t>
+            </w:r>
+          </w:p>
+        </w:tc>
+      </w:tr>
+      <w:tr>
+        <w:trPr>
+          <w:cantSplit w:val="0"/>
+          <w:tblHeader w:val="0"/>
+        </w:trPr>
+        <w:tc>
+          <w:tcPr/>
+          <w:p>
+            <w:pPr>
+              <w:spacing w:after="160" w:line="259" w:lineRule="auto"/>
+              <w:rPr>
+                <w:rFonts w:ascii="Calibri" w:cs="Calibri" w:eastAsia="Calibri" w:hAnsi="Calibri"/>
+                <w:b w:val="1"/>
+                <w:sz w:val="24"/>
+                <w:szCs w:val="24"/>
+              </w:rPr>
+            </w:pPr>
+            <w:r>
+              <w:rPr>
+                <w:rFonts w:ascii="Calibri" w:cs="Calibri" w:eastAsia="Calibri" w:hAnsi="Calibri"/>
+                <w:b w:val="1"/>
+                <w:sz w:val="24"/>
+                <w:szCs w:val="24"/>
+                <w:rtl w:val="0"/>
+              </w:rPr>
+              <w:t xml:space="preserve">0</w:t>
+            </w:r>
+          </w:p>
+        </w:tc>
+        <w:tc>
+          <w:tcPr/>
+          <w:p>
+            <w:pPr>
+              <w:spacing w:after="160" w:line="259" w:lineRule="auto"/>
+              <w:rPr>
+                <w:rFonts w:ascii="Calibri" w:cs="Calibri" w:eastAsia="Calibri" w:hAnsi="Calibri"/>
+                <w:sz w:val="24"/>
+                <w:szCs w:val="24"/>
+              </w:rPr>
+            </w:pPr>
+            <w:r>
+              <w:rPr>
+                <w:rFonts w:ascii="Calibri" w:cs="Calibri" w:eastAsia="Calibri" w:hAnsi="Calibri"/>
+                <w:sz w:val="24"/>
+                <w:szCs w:val="24"/>
+                <w:rtl w:val="0"/>
+              </w:rPr>
+              <w:t xml:space="preserve">Creado</w:t>
+            </w:r>
+          </w:p>
+        </w:tc>
+        <w:tc>
+          <w:tcPr/>
+          <w:p>
+            <w:pPr>
+              <w:spacing w:after="160" w:line="259" w:lineRule="auto"/>
+              <w:rPr>
+                <w:rFonts w:ascii="Calibri" w:cs="Calibri" w:eastAsia="Calibri" w:hAnsi="Calibri"/>
+                <w:sz w:val="24"/>
+                <w:szCs w:val="24"/>
+              </w:rPr>
+            </w:pPr>
+            <w:r>
+              <w:rPr>
+                <w:rFonts w:ascii="Calibri" w:cs="Calibri" w:eastAsia="Calibri" w:hAnsi="Calibri"/>
+                <w:sz w:val="24"/>
+                <w:szCs w:val="24"/>
+                <w:rtl w:val="0"/>
+              </w:rPr>
+              <w:t xml:space="preserve">Estado en el que se encuentra una solicitud de cambio al ser realizada por un usuario</w:t>
+            </w:r>
+          </w:p>
+        </w:tc>
+        <w:tc>
+          <w:tcPr/>
+          <w:p>
+            <w:pPr>
+              <w:spacing w:after="160" w:line="259" w:lineRule="auto"/>
+              <w:rPr>
+                <w:rFonts w:ascii="Calibri" w:cs="Calibri" w:eastAsia="Calibri" w:hAnsi="Calibri"/>
+                <w:sz w:val="24"/>
+                <w:szCs w:val="24"/>
+              </w:rPr>
+            </w:pPr>
+            <w:r>
+              <w:rPr>
+                <w:rFonts w:ascii="Calibri" w:cs="Calibri" w:eastAsia="Calibri" w:hAnsi="Calibri"/>
+                <w:sz w:val="24"/>
+                <w:szCs w:val="24"/>
+                <w:rtl w:val="0"/>
+              </w:rPr>
+              <w:t xml:space="preserve">0</w:t>
+            </w:r>
+          </w:p>
+        </w:tc>
+        <w:tc>
+          <w:tcPr/>
+          <w:p>
+            <w:pPr>
+              <w:spacing w:after="160" w:line="259" w:lineRule="auto"/>
+              <w:rPr>
+                <w:rFonts w:ascii="Calibri" w:cs="Calibri" w:eastAsia="Calibri" w:hAnsi="Calibri"/>
+                <w:sz w:val="24"/>
+                <w:szCs w:val="24"/>
+              </w:rPr>
+            </w:pPr>
+            <w:r>
+              <w:rPr>
+                <w:rFonts w:ascii="Calibri" w:cs="Calibri" w:eastAsia="Calibri" w:hAnsi="Calibri"/>
+                <w:sz w:val="24"/>
+                <w:szCs w:val="24"/>
+                <w:rtl w:val="0"/>
+              </w:rPr>
+              <w:t xml:space="preserve">Adriana Balceda</w:t>
+            </w:r>
+          </w:p>
+        </w:tc>
+      </w:tr>
+      <w:tr>
+        <w:trPr>
+          <w:cantSplit w:val="0"/>
+          <w:tblHeader w:val="0"/>
+        </w:trPr>
+        <w:tc>
+          <w:tcPr/>
+          <w:p>
+            <w:pPr>
+              <w:spacing w:after="160" w:line="259" w:lineRule="auto"/>
+              <w:rPr>
+                <w:rFonts w:ascii="Calibri" w:cs="Calibri" w:eastAsia="Calibri" w:hAnsi="Calibri"/>
+                <w:b w:val="1"/>
+                <w:sz w:val="24"/>
+                <w:szCs w:val="24"/>
+              </w:rPr>
+            </w:pPr>
+            <w:r>
+              <w:rPr>
+                <w:rFonts w:ascii="Calibri" w:cs="Calibri" w:eastAsia="Calibri" w:hAnsi="Calibri"/>
+                <w:b w:val="1"/>
+                <w:sz w:val="24"/>
+                <w:szCs w:val="24"/>
+                <w:rtl w:val="0"/>
+              </w:rPr>
+              <w:t xml:space="preserve">1</w:t>
+            </w:r>
+          </w:p>
+        </w:tc>
+        <w:tc>
+          <w:tcPr/>
+          <w:p>
+            <w:pPr>
+              <w:spacing w:after="160" w:line="259" w:lineRule="auto"/>
+              <w:rPr>
+                <w:rFonts w:ascii="Calibri" w:cs="Calibri" w:eastAsia="Calibri" w:hAnsi="Calibri"/>
+                <w:sz w:val="24"/>
+                <w:szCs w:val="24"/>
+              </w:rPr>
+            </w:pPr>
+            <w:r>
+              <w:rPr>
+                <w:rFonts w:ascii="Calibri" w:cs="Calibri" w:eastAsia="Calibri" w:hAnsi="Calibri"/>
+                <w:sz w:val="24"/>
+                <w:szCs w:val="24"/>
+                <w:rtl w:val="0"/>
+              </w:rPr>
+              <w:t xml:space="preserve">Recibido</w:t>
+            </w:r>
+          </w:p>
+        </w:tc>
+        <w:tc>
+          <w:tcPr/>
+          <w:p>
+            <w:pPr>
+              <w:spacing w:after="160" w:line="259" w:lineRule="auto"/>
+              <w:rPr>
+                <w:rFonts w:ascii="Calibri" w:cs="Calibri" w:eastAsia="Calibri" w:hAnsi="Calibri"/>
+                <w:sz w:val="24"/>
+                <w:szCs w:val="24"/>
+              </w:rPr>
+            </w:pPr>
+            <w:r>
+              <w:rPr>
+                <w:rFonts w:ascii="Calibri" w:cs="Calibri" w:eastAsia="Calibri" w:hAnsi="Calibri"/>
+                <w:sz w:val="24"/>
+                <w:szCs w:val="24"/>
+                <w:rtl w:val="0"/>
+              </w:rPr>
+              <w:t xml:space="preserve">Estado donde las peticiones de cambios han sido recibidas para su respectivo análisis. </w:t>
+            </w:r>
+          </w:p>
+        </w:tc>
+        <w:tc>
+          <w:tcPr/>
+          <w:p>
+            <w:pPr>
+              <w:spacing w:after="160" w:line="259" w:lineRule="auto"/>
+              <w:rPr>
+                <w:rFonts w:ascii="Calibri" w:cs="Calibri" w:eastAsia="Calibri" w:hAnsi="Calibri"/>
+                <w:sz w:val="24"/>
+                <w:szCs w:val="24"/>
+              </w:rPr>
+            </w:pPr>
+            <w:r>
+              <w:rPr>
+                <w:rFonts w:ascii="Calibri" w:cs="Calibri" w:eastAsia="Calibri" w:hAnsi="Calibri"/>
+                <w:sz w:val="24"/>
+                <w:szCs w:val="24"/>
+                <w:rtl w:val="0"/>
+              </w:rPr>
+              <w:t xml:space="preserve">1</w:t>
+            </w:r>
+          </w:p>
+        </w:tc>
+        <w:tc>
+          <w:tcPr/>
+          <w:p>
+            <w:pPr>
+              <w:spacing w:after="160" w:line="259" w:lineRule="auto"/>
+              <w:rPr>
+                <w:rFonts w:ascii="Calibri" w:cs="Calibri" w:eastAsia="Calibri" w:hAnsi="Calibri"/>
+                <w:sz w:val="24"/>
+                <w:szCs w:val="24"/>
+              </w:rPr>
+            </w:pPr>
+            <w:r>
+              <w:rPr>
+                <w:rFonts w:ascii="Calibri" w:cs="Calibri" w:eastAsia="Calibri" w:hAnsi="Calibri"/>
+                <w:sz w:val="24"/>
+                <w:szCs w:val="24"/>
+                <w:rtl w:val="0"/>
+              </w:rPr>
+              <w:t xml:space="preserve">Albert Carhuamaca</w:t>
+            </w:r>
+          </w:p>
+        </w:tc>
+      </w:tr>
+      <w:tr>
+        <w:trPr>
+          <w:cantSplit w:val="0"/>
+          <w:tblHeader w:val="0"/>
+        </w:trPr>
+        <w:tc>
+          <w:tcPr/>
+          <w:p>
+            <w:pPr>
+              <w:spacing w:after="160" w:line="259" w:lineRule="auto"/>
+              <w:rPr>
+                <w:rFonts w:ascii="Calibri" w:cs="Calibri" w:eastAsia="Calibri" w:hAnsi="Calibri"/>
+                <w:b w:val="1"/>
+                <w:sz w:val="24"/>
+                <w:szCs w:val="24"/>
+              </w:rPr>
+            </w:pPr>
+            <w:r>
+              <w:rPr>
+                <w:rFonts w:ascii="Calibri" w:cs="Calibri" w:eastAsia="Calibri" w:hAnsi="Calibri"/>
+                <w:b w:val="1"/>
+                <w:sz w:val="24"/>
+                <w:szCs w:val="24"/>
+                <w:rtl w:val="0"/>
+              </w:rPr>
+              <w:t xml:space="preserve">2</w:t>
+            </w:r>
+          </w:p>
+        </w:tc>
+        <w:tc>
+          <w:tcPr/>
+          <w:p>
+            <w:pPr>
+              <w:spacing w:after="160" w:line="259" w:lineRule="auto"/>
+              <w:rPr>
+                <w:rFonts w:ascii="Calibri" w:cs="Calibri" w:eastAsia="Calibri" w:hAnsi="Calibri"/>
+                <w:sz w:val="24"/>
+                <w:szCs w:val="24"/>
+              </w:rPr>
+            </w:pPr>
+            <w:r>
+              <w:rPr>
+                <w:rFonts w:ascii="Calibri" w:cs="Calibri" w:eastAsia="Calibri" w:hAnsi="Calibri"/>
+                <w:sz w:val="24"/>
+                <w:szCs w:val="24"/>
+                <w:rtl w:val="0"/>
+              </w:rPr>
+              <w:t xml:space="preserve">Analizado</w:t>
+            </w:r>
+          </w:p>
+        </w:tc>
+        <w:tc>
+          <w:tcPr/>
+          <w:p>
+            <w:pPr>
+              <w:spacing w:after="160" w:line="259" w:lineRule="auto"/>
+              <w:rPr>
+                <w:rFonts w:ascii="Calibri" w:cs="Calibri" w:eastAsia="Calibri" w:hAnsi="Calibri"/>
+                <w:sz w:val="24"/>
+                <w:szCs w:val="24"/>
+              </w:rPr>
+            </w:pPr>
+            <w:r>
+              <w:rPr>
+                <w:rFonts w:ascii="Calibri" w:cs="Calibri" w:eastAsia="Calibri" w:hAnsi="Calibri"/>
+                <w:sz w:val="24"/>
+                <w:szCs w:val="24"/>
+                <w:rtl w:val="0"/>
+              </w:rPr>
+              <w:t xml:space="preserve">Estado en el que se realizó un análisis del formato de la solicitud de cambios, analisando si esta cumplio o no con el formato establecido.</w:t>
+            </w:r>
+          </w:p>
+        </w:tc>
+        <w:tc>
+          <w:tcPr/>
+          <w:p>
+            <w:pPr>
+              <w:spacing w:after="160" w:line="259" w:lineRule="auto"/>
+              <w:rPr>
+                <w:rFonts w:ascii="Calibri" w:cs="Calibri" w:eastAsia="Calibri" w:hAnsi="Calibri"/>
+                <w:sz w:val="24"/>
+                <w:szCs w:val="24"/>
+              </w:rPr>
+            </w:pPr>
+            <w:r>
+              <w:rPr>
+                <w:rFonts w:ascii="Calibri" w:cs="Calibri" w:eastAsia="Calibri" w:hAnsi="Calibri"/>
+                <w:sz w:val="24"/>
+                <w:szCs w:val="24"/>
+                <w:rtl w:val="0"/>
+              </w:rPr>
+              <w:t xml:space="preserve">1</w:t>
+            </w:r>
+          </w:p>
+        </w:tc>
+        <w:tc>
+          <w:tcPr/>
+          <w:p>
+            <w:pPr>
+              <w:spacing w:after="160" w:line="259" w:lineRule="auto"/>
+              <w:rPr>
+                <w:rFonts w:ascii="Calibri" w:cs="Calibri" w:eastAsia="Calibri" w:hAnsi="Calibri"/>
+                <w:sz w:val="24"/>
+                <w:szCs w:val="24"/>
+              </w:rPr>
+            </w:pPr>
+            <w:r>
+              <w:rPr>
+                <w:rtl w:val="0"/>
+              </w:rPr>
+            </w:r>
+          </w:p>
+        </w:tc>
+      </w:tr>
+      <w:tr>
+        <w:trPr>
+          <w:cantSplit w:val="0"/>
+          <w:tblHeader w:val="0"/>
+        </w:trPr>
+        <w:tc>
+          <w:tcPr/>
+          <w:p>
+            <w:pPr>
+              <w:spacing w:after="160" w:line="259" w:lineRule="auto"/>
+              <w:rPr>
+                <w:rFonts w:ascii="Calibri" w:cs="Calibri" w:eastAsia="Calibri" w:hAnsi="Calibri"/>
+                <w:b w:val="1"/>
+                <w:sz w:val="24"/>
+                <w:szCs w:val="24"/>
+              </w:rPr>
+            </w:pPr>
+            <w:r>
+              <w:rPr>
+                <w:rFonts w:ascii="Calibri" w:cs="Calibri" w:eastAsia="Calibri" w:hAnsi="Calibri"/>
+                <w:b w:val="1"/>
+                <w:sz w:val="24"/>
+                <w:szCs w:val="24"/>
+                <w:rtl w:val="0"/>
+              </w:rPr>
+              <w:t xml:space="preserve">4</w:t>
+            </w:r>
+          </w:p>
+        </w:tc>
+        <w:tc>
+          <w:tcPr/>
+          <w:p>
+            <w:pPr>
+              <w:spacing w:after="160" w:line="259" w:lineRule="auto"/>
+              <w:rPr>
+                <w:rFonts w:ascii="Calibri" w:cs="Calibri" w:eastAsia="Calibri" w:hAnsi="Calibri"/>
+                <w:sz w:val="24"/>
+                <w:szCs w:val="24"/>
+              </w:rPr>
+            </w:pPr>
+            <w:r>
+              <w:rPr>
+                <w:rFonts w:ascii="Calibri" w:cs="Calibri" w:eastAsia="Calibri" w:hAnsi="Calibri"/>
+                <w:sz w:val="24"/>
+                <w:szCs w:val="24"/>
+                <w:rtl w:val="0"/>
+              </w:rPr>
+              <w:t xml:space="preserve">Clasificado</w:t>
+            </w:r>
+          </w:p>
+        </w:tc>
+        <w:tc>
+          <w:tcPr/>
+          <w:p>
+            <w:pPr>
+              <w:spacing w:after="160" w:line="259" w:lineRule="auto"/>
+              <w:rPr>
+                <w:rFonts w:ascii="Calibri" w:cs="Calibri" w:eastAsia="Calibri" w:hAnsi="Calibri"/>
+                <w:sz w:val="24"/>
+                <w:szCs w:val="24"/>
+              </w:rPr>
+            </w:pPr>
+            <w:r>
+              <w:rPr>
+                <w:rFonts w:ascii="Calibri" w:cs="Calibri" w:eastAsia="Calibri" w:hAnsi="Calibri"/>
+                <w:sz w:val="24"/>
+                <w:szCs w:val="24"/>
+                <w:rtl w:val="0"/>
+              </w:rPr>
+              <w:t xml:space="preserve">Estado de clasificación de las solicitudes de cambios que han pasado la primera fase, hay 3 clasificaciones: Estándar, Urgente y Pre-Aprobado</w:t>
+            </w:r>
+          </w:p>
+        </w:tc>
+        <w:tc>
+          <w:tcPr/>
+          <w:p>
+            <w:pPr>
+              <w:spacing w:after="160" w:line="259" w:lineRule="auto"/>
+              <w:rPr>
+                <w:rFonts w:ascii="Calibri" w:cs="Calibri" w:eastAsia="Calibri" w:hAnsi="Calibri"/>
+                <w:sz w:val="24"/>
+                <w:szCs w:val="24"/>
+              </w:rPr>
+            </w:pPr>
+            <w:r>
+              <w:rPr>
+                <w:rFonts w:ascii="Calibri" w:cs="Calibri" w:eastAsia="Calibri" w:hAnsi="Calibri"/>
+                <w:sz w:val="24"/>
+                <w:szCs w:val="24"/>
+                <w:rtl w:val="0"/>
+              </w:rPr>
+              <w:t xml:space="preserve">2</w:t>
+            </w:r>
+          </w:p>
+        </w:tc>
+        <w:tc>
+          <w:tcPr/>
+          <w:p>
+            <w:pPr>
+              <w:spacing w:after="160" w:line="259" w:lineRule="auto"/>
+              <w:rPr>
+                <w:rFonts w:ascii="Calibri" w:cs="Calibri" w:eastAsia="Calibri" w:hAnsi="Calibri"/>
+                <w:sz w:val="24"/>
+                <w:szCs w:val="24"/>
+              </w:rPr>
+            </w:pPr>
+            <w:r>
+              <w:rPr>
+                <w:rFonts w:ascii="Calibri" w:cs="Calibri" w:eastAsia="Calibri" w:hAnsi="Calibri"/>
+                <w:sz w:val="24"/>
+                <w:szCs w:val="24"/>
+                <w:rtl w:val="0"/>
+              </w:rPr>
+              <w:t xml:space="preserve">Lázaro Escobar, Vivían Rosmery</w:t>
+            </w:r>
+          </w:p>
+        </w:tc>
+      </w:tr>
+      <w:tr>
+        <w:trPr>
+          <w:cantSplit w:val="0"/>
+          <w:tblHeader w:val="0"/>
+        </w:trPr>
+        <w:tc>
+          <w:tcPr/>
+          <w:p>
+            <w:pPr>
+              <w:spacing w:after="160" w:line="259" w:lineRule="auto"/>
+              <w:rPr>
+                <w:rFonts w:ascii="Calibri" w:cs="Calibri" w:eastAsia="Calibri" w:hAnsi="Calibri"/>
+                <w:b w:val="1"/>
+                <w:sz w:val="24"/>
+                <w:szCs w:val="24"/>
+              </w:rPr>
+            </w:pPr>
+            <w:r>
+              <w:rPr>
+                <w:rFonts w:ascii="Calibri" w:cs="Calibri" w:eastAsia="Calibri" w:hAnsi="Calibri"/>
+                <w:b w:val="1"/>
+                <w:sz w:val="24"/>
+                <w:szCs w:val="24"/>
+                <w:rtl w:val="0"/>
+              </w:rPr>
+              <w:t xml:space="preserve">5</w:t>
+            </w:r>
+          </w:p>
+        </w:tc>
+        <w:tc>
+          <w:tcPr/>
+          <w:p>
+            <w:pPr>
+              <w:spacing w:after="160" w:line="259" w:lineRule="auto"/>
+              <w:rPr>
+                <w:rFonts w:ascii="Calibri" w:cs="Calibri" w:eastAsia="Calibri" w:hAnsi="Calibri"/>
+                <w:sz w:val="24"/>
+                <w:szCs w:val="24"/>
+              </w:rPr>
+            </w:pPr>
+            <w:r>
+              <w:rPr>
+                <w:rFonts w:ascii="Calibri" w:cs="Calibri" w:eastAsia="Calibri" w:hAnsi="Calibri"/>
+                <w:sz w:val="24"/>
+                <w:szCs w:val="24"/>
+                <w:rtl w:val="0"/>
+              </w:rPr>
+              <w:t xml:space="preserve">Evaluado</w:t>
+            </w:r>
+          </w:p>
+        </w:tc>
+        <w:tc>
+          <w:tcPr/>
+          <w:p>
+            <w:pPr>
+              <w:spacing w:after="160" w:line="259" w:lineRule="auto"/>
+              <w:rPr>
+                <w:rFonts w:ascii="Calibri" w:cs="Calibri" w:eastAsia="Calibri" w:hAnsi="Calibri"/>
+                <w:sz w:val="24"/>
+                <w:szCs w:val="24"/>
+              </w:rPr>
+            </w:pPr>
+            <w:r>
+              <w:rPr>
+                <w:rFonts w:ascii="Calibri" w:cs="Calibri" w:eastAsia="Calibri" w:hAnsi="Calibri"/>
+                <w:sz w:val="24"/>
+                <w:szCs w:val="24"/>
+                <w:rtl w:val="0"/>
+              </w:rPr>
+              <w:t xml:space="preserve">Evaluación de la solicitud en donde se decide si se aprueba o no en base a diversos factores</w:t>
+            </w:r>
+          </w:p>
+        </w:tc>
+        <w:tc>
+          <w:tcPr/>
+          <w:p>
+            <w:pPr>
+              <w:spacing w:after="160" w:line="259" w:lineRule="auto"/>
+              <w:rPr>
+                <w:rFonts w:ascii="Calibri" w:cs="Calibri" w:eastAsia="Calibri" w:hAnsi="Calibri"/>
+                <w:sz w:val="24"/>
+                <w:szCs w:val="24"/>
+              </w:rPr>
+            </w:pPr>
+            <w:r>
+              <w:rPr>
+                <w:rFonts w:ascii="Calibri" w:cs="Calibri" w:eastAsia="Calibri" w:hAnsi="Calibri"/>
+                <w:sz w:val="24"/>
+                <w:szCs w:val="24"/>
+                <w:rtl w:val="0"/>
+              </w:rPr>
+              <w:t xml:space="preserve">3</w:t>
+            </w:r>
+          </w:p>
+        </w:tc>
+        <w:tc>
+          <w:tcPr/>
+          <w:p>
+            <w:pPr>
+              <w:spacing w:after="160" w:line="259" w:lineRule="auto"/>
+              <w:rPr>
+                <w:rFonts w:ascii="Calibri" w:cs="Calibri" w:eastAsia="Calibri" w:hAnsi="Calibri"/>
+                <w:sz w:val="24"/>
+                <w:szCs w:val="24"/>
+              </w:rPr>
+            </w:pPr>
+            <w:r>
+              <w:rPr>
+                <w:rFonts w:ascii="Calibri" w:cs="Calibri" w:eastAsia="Calibri" w:hAnsi="Calibri"/>
+                <w:sz w:val="24"/>
+                <w:szCs w:val="24"/>
+                <w:rtl w:val="0"/>
+              </w:rPr>
+              <w:t xml:space="preserve">Jonathan Fanola</w:t>
+            </w:r>
+          </w:p>
+        </w:tc>
+      </w:tr>
+      <w:tr>
+        <w:trPr>
+          <w:cantSplit w:val="0"/>
+          <w:tblHeader w:val="0"/>
+        </w:trPr>
+        <w:tc>
+          <w:tcPr/>
+          <w:p>
+            <w:pPr>
+              <w:spacing w:after="160" w:line="259" w:lineRule="auto"/>
+              <w:rPr>
+                <w:rFonts w:ascii="Calibri" w:cs="Calibri" w:eastAsia="Calibri" w:hAnsi="Calibri"/>
+                <w:b w:val="1"/>
+                <w:sz w:val="24"/>
+                <w:szCs w:val="24"/>
+              </w:rPr>
+            </w:pPr>
+            <w:r>
+              <w:rPr>
+                <w:rFonts w:ascii="Calibri" w:cs="Calibri" w:eastAsia="Calibri" w:hAnsi="Calibri"/>
+                <w:b w:val="1"/>
+                <w:sz w:val="24"/>
+                <w:szCs w:val="24"/>
+                <w:rtl w:val="0"/>
+              </w:rPr>
+              <w:t xml:space="preserve">6</w:t>
+            </w:r>
+          </w:p>
+        </w:tc>
+        <w:tc>
+          <w:tcPr/>
+          <w:p>
+            <w:pPr>
+              <w:spacing w:after="160" w:line="259" w:lineRule="auto"/>
+              <w:rPr>
+                <w:rFonts w:ascii="Calibri" w:cs="Calibri" w:eastAsia="Calibri" w:hAnsi="Calibri"/>
+                <w:sz w:val="24"/>
+                <w:szCs w:val="24"/>
+              </w:rPr>
+            </w:pPr>
+            <w:r>
+              <w:rPr>
+                <w:rFonts w:ascii="Calibri" w:cs="Calibri" w:eastAsia="Calibri" w:hAnsi="Calibri"/>
+                <w:sz w:val="24"/>
+                <w:szCs w:val="24"/>
+                <w:rtl w:val="0"/>
+              </w:rPr>
+              <w:t xml:space="preserve">Aprobado</w:t>
+            </w:r>
+          </w:p>
+        </w:tc>
+        <w:tc>
+          <w:tcPr/>
+          <w:p>
+            <w:pPr>
+              <w:spacing w:after="160" w:line="259" w:lineRule="auto"/>
+              <w:rPr>
+                <w:rFonts w:ascii="Calibri" w:cs="Calibri" w:eastAsia="Calibri" w:hAnsi="Calibri"/>
+                <w:sz w:val="24"/>
+                <w:szCs w:val="24"/>
+              </w:rPr>
+            </w:pPr>
+            <w:r>
+              <w:rPr>
+                <w:rFonts w:ascii="Calibri" w:cs="Calibri" w:eastAsia="Calibri" w:hAnsi="Calibri"/>
+                <w:sz w:val="24"/>
+                <w:szCs w:val="24"/>
+                <w:rtl w:val="0"/>
+              </w:rPr>
+              <w:t xml:space="preserve">Estado qué define qué la petición de cambio fue revisada en contenido y cumplio con los factores necesarios para la siguiente fase.</w:t>
+            </w:r>
+          </w:p>
+        </w:tc>
+        <w:tc>
+          <w:tcPr/>
+          <w:p>
+            <w:pPr>
+              <w:spacing w:after="160" w:line="259" w:lineRule="auto"/>
+              <w:rPr>
+                <w:rFonts w:ascii="Calibri" w:cs="Calibri" w:eastAsia="Calibri" w:hAnsi="Calibri"/>
+                <w:sz w:val="24"/>
+                <w:szCs w:val="24"/>
+              </w:rPr>
+            </w:pPr>
+            <w:r>
+              <w:rPr>
+                <w:rFonts w:ascii="Calibri" w:cs="Calibri" w:eastAsia="Calibri" w:hAnsi="Calibri"/>
+                <w:sz w:val="24"/>
+                <w:szCs w:val="24"/>
+                <w:rtl w:val="0"/>
+              </w:rPr>
+              <w:t xml:space="preserve">4</w:t>
+            </w:r>
+          </w:p>
+        </w:tc>
+        <w:tc>
+          <w:tcPr/>
+          <w:p>
+            <w:pPr>
+              <w:spacing w:after="160" w:line="259" w:lineRule="auto"/>
+              <w:rPr>
+                <w:rFonts w:ascii="Calibri" w:cs="Calibri" w:eastAsia="Calibri" w:hAnsi="Calibri"/>
+                <w:sz w:val="24"/>
+                <w:szCs w:val="24"/>
+              </w:rPr>
+            </w:pPr>
+            <w:r>
+              <w:rPr>
+                <w:rFonts w:ascii="Calibri" w:cs="Calibri" w:eastAsia="Calibri" w:hAnsi="Calibri"/>
+                <w:sz w:val="24"/>
+                <w:szCs w:val="24"/>
+                <w:rtl w:val="0"/>
+              </w:rPr>
+              <w:t xml:space="preserve">Edgar Zenobio</w:t>
+            </w:r>
+          </w:p>
+        </w:tc>
+      </w:tr>
+      <w:tr>
+        <w:trPr>
+          <w:cantSplit w:val="0"/>
+          <w:tblHeader w:val="0"/>
+        </w:trPr>
+        <w:tc>
+          <w:tcPr/>
+          <w:p>
+            <w:pPr>
+              <w:spacing w:after="160" w:line="259" w:lineRule="auto"/>
+              <w:rPr>
+                <w:rFonts w:ascii="Calibri" w:cs="Calibri" w:eastAsia="Calibri" w:hAnsi="Calibri"/>
+                <w:b w:val="1"/>
+                <w:sz w:val="24"/>
+                <w:szCs w:val="24"/>
+              </w:rPr>
+            </w:pPr>
+            <w:r>
+              <w:rPr>
+                <w:rFonts w:ascii="Calibri" w:cs="Calibri" w:eastAsia="Calibri" w:hAnsi="Calibri"/>
+                <w:b w:val="1"/>
+                <w:sz w:val="24"/>
+                <w:szCs w:val="24"/>
+                <w:rtl w:val="0"/>
+              </w:rPr>
+              <w:t xml:space="preserve">7</w:t>
+            </w:r>
+          </w:p>
+        </w:tc>
+        <w:tc>
+          <w:tcPr/>
+          <w:p>
+            <w:pPr>
+              <w:spacing w:after="160" w:line="259" w:lineRule="auto"/>
+              <w:rPr>
+                <w:rFonts w:ascii="Calibri" w:cs="Calibri" w:eastAsia="Calibri" w:hAnsi="Calibri"/>
+                <w:sz w:val="24"/>
+                <w:szCs w:val="24"/>
+              </w:rPr>
+            </w:pPr>
+            <w:r>
+              <w:rPr>
+                <w:rFonts w:ascii="Calibri" w:cs="Calibri" w:eastAsia="Calibri" w:hAnsi="Calibri"/>
+                <w:sz w:val="24"/>
+                <w:szCs w:val="24"/>
+                <w:rtl w:val="0"/>
+              </w:rPr>
+              <w:t xml:space="preserve">Desaprobado</w:t>
+            </w:r>
+          </w:p>
+        </w:tc>
+        <w:tc>
+          <w:tcPr/>
+          <w:p>
+            <w:pPr>
+              <w:spacing w:after="160" w:line="259" w:lineRule="auto"/>
+              <w:rPr>
+                <w:rFonts w:ascii="Calibri" w:cs="Calibri" w:eastAsia="Calibri" w:hAnsi="Calibri"/>
+                <w:sz w:val="24"/>
+                <w:szCs w:val="24"/>
+              </w:rPr>
+            </w:pPr>
+            <w:r>
+              <w:rPr>
+                <w:rFonts w:ascii="Calibri" w:cs="Calibri" w:eastAsia="Calibri" w:hAnsi="Calibri"/>
+                <w:sz w:val="24"/>
+                <w:szCs w:val="24"/>
+                <w:rtl w:val="0"/>
+              </w:rPr>
+              <w:t xml:space="preserve">Estado que define que la petición fue evaluada teniendo en cuenta su impacto y los riesgos, sin embargo esta supone un alto grado de riesgo que el sistema no puede correr.</w:t>
+            </w:r>
+          </w:p>
+        </w:tc>
+        <w:tc>
+          <w:tcPr/>
+          <w:p>
+            <w:pPr>
+              <w:spacing w:after="160" w:line="259" w:lineRule="auto"/>
+              <w:rPr>
+                <w:rFonts w:ascii="Calibri" w:cs="Calibri" w:eastAsia="Calibri" w:hAnsi="Calibri"/>
+                <w:sz w:val="24"/>
+                <w:szCs w:val="24"/>
+              </w:rPr>
+            </w:pPr>
+            <w:r>
+              <w:rPr>
+                <w:rFonts w:ascii="Calibri" w:cs="Calibri" w:eastAsia="Calibri" w:hAnsi="Calibri"/>
+                <w:sz w:val="24"/>
+                <w:szCs w:val="24"/>
+                <w:rtl w:val="0"/>
+              </w:rPr>
+              <w:t xml:space="preserve">4</w:t>
+            </w:r>
+          </w:p>
+        </w:tc>
+        <w:tc>
+          <w:tcPr/>
+          <w:p>
+            <w:pPr>
+              <w:spacing w:after="160" w:line="259" w:lineRule="auto"/>
+              <w:rPr>
+                <w:rFonts w:ascii="Calibri" w:cs="Calibri" w:eastAsia="Calibri" w:hAnsi="Calibri"/>
+                <w:sz w:val="24"/>
+                <w:szCs w:val="24"/>
+              </w:rPr>
+            </w:pPr>
+            <w:r>
+              <w:rPr>
+                <w:rFonts w:ascii="Calibri" w:cs="Calibri" w:eastAsia="Calibri" w:hAnsi="Calibri"/>
+                <w:sz w:val="24"/>
+                <w:szCs w:val="24"/>
+                <w:rtl w:val="0"/>
+              </w:rPr>
+              <w:t xml:space="preserve">Kevin Ramos</w:t>
+            </w:r>
+          </w:p>
+        </w:tc>
+      </w:tr>
+      <w:tr>
+        <w:trPr>
+          <w:cantSplit w:val="0"/>
+          <w:tblHeader w:val="0"/>
+        </w:trPr>
+        <w:tc>
+          <w:tcPr/>
+          <w:p>
+            <w:pPr>
+              <w:spacing w:after="160" w:line="259" w:lineRule="auto"/>
+              <w:rPr>
+                <w:rFonts w:ascii="Calibri" w:cs="Calibri" w:eastAsia="Calibri" w:hAnsi="Calibri"/>
+                <w:b w:val="1"/>
+                <w:sz w:val="24"/>
+                <w:szCs w:val="24"/>
+              </w:rPr>
+            </w:pPr>
+            <w:r>
+              <w:rPr>
+                <w:rFonts w:ascii="Calibri" w:cs="Calibri" w:eastAsia="Calibri" w:hAnsi="Calibri"/>
+                <w:b w:val="1"/>
+                <w:sz w:val="24"/>
+                <w:szCs w:val="24"/>
+                <w:rtl w:val="0"/>
+              </w:rPr>
+              <w:t xml:space="preserve">8</w:t>
+            </w:r>
+          </w:p>
+        </w:tc>
+        <w:tc>
+          <w:tcPr/>
+          <w:p>
+            <w:pPr>
+              <w:spacing w:after="160" w:line="259" w:lineRule="auto"/>
+              <w:rPr>
+                <w:rFonts w:ascii="Calibri" w:cs="Calibri" w:eastAsia="Calibri" w:hAnsi="Calibri"/>
+                <w:sz w:val="24"/>
+                <w:szCs w:val="24"/>
+              </w:rPr>
+            </w:pPr>
+            <w:r>
+              <w:rPr>
+                <w:rFonts w:ascii="Calibri" w:cs="Calibri" w:eastAsia="Calibri" w:hAnsi="Calibri"/>
+                <w:sz w:val="24"/>
+                <w:szCs w:val="24"/>
+                <w:rtl w:val="0"/>
+              </w:rPr>
+              <w:t xml:space="preserve">En planificación</w:t>
+            </w:r>
+          </w:p>
+        </w:tc>
+        <w:tc>
+          <w:tcPr/>
+          <w:p>
+            <w:pPr>
+              <w:spacing w:after="160" w:line="259" w:lineRule="auto"/>
+              <w:rPr>
+                <w:rFonts w:ascii="Calibri" w:cs="Calibri" w:eastAsia="Calibri" w:hAnsi="Calibri"/>
+                <w:sz w:val="24"/>
+                <w:szCs w:val="24"/>
+              </w:rPr>
+            </w:pPr>
+            <w:r>
+              <w:rPr>
+                <w:rFonts w:ascii="Calibri" w:cs="Calibri" w:eastAsia="Calibri" w:hAnsi="Calibri"/>
+                <w:sz w:val="24"/>
+                <w:szCs w:val="24"/>
+                <w:rtl w:val="0"/>
+              </w:rPr>
+              <w:t xml:space="preserve">Estado en donde se identifica el tiempo estimado para la realización del cambio, además de las posibles fechas para la realización del mismo. </w:t>
+            </w:r>
+          </w:p>
+        </w:tc>
+        <w:tc>
+          <w:tcPr/>
+          <w:p>
+            <w:pPr>
+              <w:spacing w:after="160" w:line="259" w:lineRule="auto"/>
+              <w:rPr>
+                <w:rFonts w:ascii="Calibri" w:cs="Calibri" w:eastAsia="Calibri" w:hAnsi="Calibri"/>
+                <w:sz w:val="24"/>
+                <w:szCs w:val="24"/>
+              </w:rPr>
+            </w:pPr>
+            <w:r>
+              <w:rPr>
+                <w:rFonts w:ascii="Calibri" w:cs="Calibri" w:eastAsia="Calibri" w:hAnsi="Calibri"/>
+                <w:sz w:val="24"/>
+                <w:szCs w:val="24"/>
+                <w:rtl w:val="0"/>
+              </w:rPr>
+              <w:t xml:space="preserve">5</w:t>
+            </w:r>
+          </w:p>
+        </w:tc>
+        <w:tc>
+          <w:tcPr/>
+          <w:p>
+            <w:pPr>
+              <w:spacing w:after="160" w:line="259" w:lineRule="auto"/>
+              <w:rPr>
+                <w:rFonts w:ascii="Calibri" w:cs="Calibri" w:eastAsia="Calibri" w:hAnsi="Calibri"/>
+                <w:sz w:val="24"/>
+                <w:szCs w:val="24"/>
+              </w:rPr>
+            </w:pPr>
+            <w:r>
+              <w:rPr>
+                <w:rFonts w:ascii="Calibri" w:cs="Calibri" w:eastAsia="Calibri" w:hAnsi="Calibri"/>
+                <w:sz w:val="24"/>
+                <w:szCs w:val="24"/>
+                <w:rtl w:val="0"/>
+              </w:rPr>
+              <w:t xml:space="preserve">Llerena Castillo, Valeria Estefania</w:t>
+            </w:r>
+          </w:p>
+        </w:tc>
+      </w:tr>
+      <w:tr>
+        <w:trPr>
+          <w:cantSplit w:val="0"/>
+          <w:tblHeader w:val="0"/>
+        </w:trPr>
+        <w:tc>
+          <w:tcPr/>
+          <w:p>
+            <w:pPr>
+              <w:spacing w:after="160" w:line="259" w:lineRule="auto"/>
+              <w:rPr>
+                <w:rFonts w:ascii="Calibri" w:cs="Calibri" w:eastAsia="Calibri" w:hAnsi="Calibri"/>
+                <w:b w:val="1"/>
+                <w:sz w:val="24"/>
+                <w:szCs w:val="24"/>
+              </w:rPr>
+            </w:pPr>
+            <w:r>
+              <w:rPr>
+                <w:rFonts w:ascii="Calibri" w:cs="Calibri" w:eastAsia="Calibri" w:hAnsi="Calibri"/>
+                <w:b w:val="1"/>
+                <w:sz w:val="24"/>
+                <w:szCs w:val="24"/>
+                <w:rtl w:val="0"/>
+              </w:rPr>
+              <w:t xml:space="preserve">9</w:t>
+            </w:r>
+          </w:p>
+        </w:tc>
+        <w:tc>
+          <w:tcPr/>
+          <w:p>
+            <w:pPr>
+              <w:spacing w:after="160" w:line="259" w:lineRule="auto"/>
+              <w:rPr>
+                <w:rFonts w:ascii="Calibri" w:cs="Calibri" w:eastAsia="Calibri" w:hAnsi="Calibri"/>
+                <w:sz w:val="24"/>
+                <w:szCs w:val="24"/>
+              </w:rPr>
+            </w:pPr>
+            <w:r>
+              <w:rPr>
+                <w:rFonts w:ascii="Calibri" w:cs="Calibri" w:eastAsia="Calibri" w:hAnsi="Calibri"/>
+                <w:sz w:val="24"/>
+                <w:szCs w:val="24"/>
+                <w:rtl w:val="0"/>
+              </w:rPr>
+              <w:t xml:space="preserve">Planificado</w:t>
+            </w:r>
+          </w:p>
+        </w:tc>
+        <w:tc>
+          <w:tcPr/>
+          <w:p>
+            <w:pPr>
+              <w:spacing w:after="160" w:line="259" w:lineRule="auto"/>
+              <w:rPr>
+                <w:rFonts w:ascii="Calibri" w:cs="Calibri" w:eastAsia="Calibri" w:hAnsi="Calibri"/>
+                <w:sz w:val="24"/>
+                <w:szCs w:val="24"/>
+              </w:rPr>
+            </w:pPr>
+            <w:r>
+              <w:rPr>
+                <w:rFonts w:ascii="Calibri" w:cs="Calibri" w:eastAsia="Calibri" w:hAnsi="Calibri"/>
+                <w:sz w:val="24"/>
+                <w:szCs w:val="24"/>
+                <w:rtl w:val="0"/>
+              </w:rPr>
+              <w:t xml:space="preserve">Estado en donde está establecido la organización de los tiempos y los recursos destinado a resolver la solicitud</w:t>
+            </w:r>
+          </w:p>
+        </w:tc>
+        <w:tc>
+          <w:tcPr/>
+          <w:p>
+            <w:pPr>
+              <w:spacing w:after="160" w:line="259" w:lineRule="auto"/>
+              <w:rPr>
+                <w:rFonts w:ascii="Calibri" w:cs="Calibri" w:eastAsia="Calibri" w:hAnsi="Calibri"/>
+                <w:sz w:val="24"/>
+                <w:szCs w:val="24"/>
+              </w:rPr>
+            </w:pPr>
+            <w:r>
+              <w:rPr>
+                <w:rFonts w:ascii="Calibri" w:cs="Calibri" w:eastAsia="Calibri" w:hAnsi="Calibri"/>
+                <w:sz w:val="24"/>
+                <w:szCs w:val="24"/>
+                <w:rtl w:val="0"/>
+              </w:rPr>
+              <w:t xml:space="preserve">5</w:t>
+            </w:r>
+          </w:p>
+        </w:tc>
+        <w:tc>
+          <w:tcPr/>
+          <w:p>
+            <w:pPr>
+              <w:spacing w:after="160" w:line="259" w:lineRule="auto"/>
+              <w:rPr>
+                <w:rFonts w:ascii="Calibri" w:cs="Calibri" w:eastAsia="Calibri" w:hAnsi="Calibri"/>
+                <w:sz w:val="24"/>
+                <w:szCs w:val="24"/>
+              </w:rPr>
+            </w:pPr>
+            <w:r>
+              <w:rPr>
+                <w:rFonts w:ascii="Calibri" w:cs="Calibri" w:eastAsia="Calibri" w:hAnsi="Calibri"/>
+                <w:sz w:val="24"/>
+                <w:szCs w:val="24"/>
+                <w:rtl w:val="0"/>
+              </w:rPr>
+              <w:t xml:space="preserve">Jonathan Fanola</w:t>
+            </w:r>
+          </w:p>
+        </w:tc>
+      </w:tr>
+      <w:tr>
+        <w:trPr>
+          <w:cantSplit w:val="0"/>
+          <w:tblHeader w:val="0"/>
+        </w:trPr>
+        <w:tc>
+          <w:tcPr/>
+          <w:p>
+            <w:pPr>
+              <w:spacing w:after="160" w:line="259" w:lineRule="auto"/>
+              <w:rPr>
+                <w:rFonts w:ascii="Calibri" w:cs="Calibri" w:eastAsia="Calibri" w:hAnsi="Calibri"/>
+                <w:b w:val="1"/>
+                <w:sz w:val="24"/>
+                <w:szCs w:val="24"/>
+              </w:rPr>
+            </w:pPr>
+            <w:r>
+              <w:rPr>
+                <w:rFonts w:ascii="Calibri" w:cs="Calibri" w:eastAsia="Calibri" w:hAnsi="Calibri"/>
+                <w:b w:val="1"/>
+                <w:sz w:val="24"/>
+                <w:szCs w:val="24"/>
+                <w:rtl w:val="0"/>
+              </w:rPr>
+              <w:t xml:space="preserve">10</w:t>
+            </w:r>
+          </w:p>
+        </w:tc>
+        <w:tc>
+          <w:tcPr/>
+          <w:p>
+            <w:pPr>
+              <w:spacing w:after="160" w:line="259" w:lineRule="auto"/>
+              <w:rPr>
+                <w:rFonts w:ascii="Calibri" w:cs="Calibri" w:eastAsia="Calibri" w:hAnsi="Calibri"/>
+                <w:sz w:val="24"/>
+                <w:szCs w:val="24"/>
+              </w:rPr>
+            </w:pPr>
+            <w:r>
+              <w:rPr>
+                <w:rFonts w:ascii="Calibri" w:cs="Calibri" w:eastAsia="Calibri" w:hAnsi="Calibri"/>
+                <w:sz w:val="24"/>
+                <w:szCs w:val="24"/>
+                <w:rtl w:val="0"/>
+              </w:rPr>
+              <w:t xml:space="preserve">En implementación</w:t>
+            </w:r>
+          </w:p>
+        </w:tc>
+        <w:tc>
+          <w:tcPr/>
+          <w:p>
+            <w:pPr>
+              <w:spacing w:after="160" w:line="259" w:lineRule="auto"/>
+              <w:rPr>
+                <w:rFonts w:ascii="Calibri" w:cs="Calibri" w:eastAsia="Calibri" w:hAnsi="Calibri"/>
+                <w:sz w:val="24"/>
+                <w:szCs w:val="24"/>
+              </w:rPr>
+            </w:pPr>
+            <w:r>
+              <w:rPr>
+                <w:rFonts w:ascii="Calibri" w:cs="Calibri" w:eastAsia="Calibri" w:hAnsi="Calibri"/>
+                <w:sz w:val="24"/>
+                <w:szCs w:val="24"/>
+                <w:rtl w:val="0"/>
+              </w:rPr>
+              <w:t xml:space="preserve">Estado que indica que la solicitud de cambio se encuentra en implementación</w:t>
+            </w:r>
+          </w:p>
+        </w:tc>
+        <w:tc>
+          <w:tcPr/>
+          <w:p>
+            <w:pPr>
+              <w:spacing w:after="160" w:line="259" w:lineRule="auto"/>
+              <w:rPr>
+                <w:rFonts w:ascii="Calibri" w:cs="Calibri" w:eastAsia="Calibri" w:hAnsi="Calibri"/>
+                <w:sz w:val="24"/>
+                <w:szCs w:val="24"/>
+              </w:rPr>
+            </w:pPr>
+            <w:r>
+              <w:rPr>
+                <w:rFonts w:ascii="Calibri" w:cs="Calibri" w:eastAsia="Calibri" w:hAnsi="Calibri"/>
+                <w:sz w:val="24"/>
+                <w:szCs w:val="24"/>
+                <w:rtl w:val="0"/>
+              </w:rPr>
+              <w:t xml:space="preserve">6</w:t>
+            </w:r>
+          </w:p>
+        </w:tc>
+        <w:tc>
+          <w:tcPr/>
+          <w:p>
+            <w:pPr>
+              <w:spacing w:after="160" w:line="259" w:lineRule="auto"/>
+              <w:rPr>
+                <w:rFonts w:ascii="Calibri" w:cs="Calibri" w:eastAsia="Calibri" w:hAnsi="Calibri"/>
+                <w:sz w:val="24"/>
+                <w:szCs w:val="24"/>
+              </w:rPr>
+            </w:pPr>
+            <w:r>
+              <w:rPr>
+                <w:rFonts w:ascii="Calibri" w:cs="Calibri" w:eastAsia="Calibri" w:hAnsi="Calibri"/>
+                <w:sz w:val="24"/>
+                <w:szCs w:val="24"/>
+                <w:rtl w:val="0"/>
+              </w:rPr>
+              <w:t xml:space="preserve">Lázaro Escobar,  Vivían Rosmery</w:t>
+            </w:r>
+          </w:p>
+        </w:tc>
+      </w:tr>
+      <w:tr>
+        <w:trPr>
+          <w:cantSplit w:val="0"/>
+          <w:tblHeader w:val="0"/>
+        </w:trPr>
+        <w:tc>
+          <w:tcPr/>
+          <w:p>
+            <w:pPr>
+              <w:spacing w:after="160" w:line="259" w:lineRule="auto"/>
+              <w:rPr>
+                <w:rFonts w:ascii="Calibri" w:cs="Calibri" w:eastAsia="Calibri" w:hAnsi="Calibri"/>
+                <w:b w:val="1"/>
+                <w:sz w:val="24"/>
+                <w:szCs w:val="24"/>
+              </w:rPr>
+            </w:pPr>
+            <w:r>
+              <w:rPr>
+                <w:rFonts w:ascii="Calibri" w:cs="Calibri" w:eastAsia="Calibri" w:hAnsi="Calibri"/>
+                <w:b w:val="1"/>
+                <w:sz w:val="24"/>
+                <w:szCs w:val="24"/>
+                <w:rtl w:val="0"/>
+              </w:rPr>
+              <w:t xml:space="preserve">11</w:t>
+            </w:r>
+          </w:p>
+        </w:tc>
+        <w:tc>
+          <w:tcPr/>
+          <w:p>
+            <w:pPr>
+              <w:spacing w:after="160" w:line="259" w:lineRule="auto"/>
+              <w:rPr>
+                <w:rFonts w:ascii="Calibri" w:cs="Calibri" w:eastAsia="Calibri" w:hAnsi="Calibri"/>
+                <w:sz w:val="24"/>
+                <w:szCs w:val="24"/>
+              </w:rPr>
+            </w:pPr>
+            <w:r>
+              <w:rPr>
+                <w:rFonts w:ascii="Calibri" w:cs="Calibri" w:eastAsia="Calibri" w:hAnsi="Calibri"/>
+                <w:sz w:val="24"/>
+                <w:szCs w:val="24"/>
+                <w:rtl w:val="0"/>
+              </w:rPr>
+              <w:t xml:space="preserve">Implementado</w:t>
+            </w:r>
+          </w:p>
+        </w:tc>
+        <w:tc>
+          <w:tcPr/>
+          <w:p>
+            <w:pPr>
+              <w:spacing w:after="160" w:line="259" w:lineRule="auto"/>
+              <w:rPr>
+                <w:rFonts w:ascii="Calibri" w:cs="Calibri" w:eastAsia="Calibri" w:hAnsi="Calibri"/>
+                <w:sz w:val="24"/>
+                <w:szCs w:val="24"/>
+              </w:rPr>
+            </w:pPr>
+            <w:r>
+              <w:rPr>
+                <w:rFonts w:ascii="Calibri" w:cs="Calibri" w:eastAsia="Calibri" w:hAnsi="Calibri"/>
+                <w:sz w:val="24"/>
+                <w:szCs w:val="24"/>
+                <w:rtl w:val="0"/>
+              </w:rPr>
+              <w:t xml:space="preserve">Estado en el que la implementación ha sido completada conforme a la petición.</w:t>
+            </w:r>
+          </w:p>
+        </w:tc>
+        <w:tc>
+          <w:tcPr/>
+          <w:p>
+            <w:pPr>
+              <w:spacing w:after="160" w:line="259" w:lineRule="auto"/>
+              <w:rPr>
+                <w:rFonts w:ascii="Calibri" w:cs="Calibri" w:eastAsia="Calibri" w:hAnsi="Calibri"/>
+                <w:sz w:val="24"/>
+                <w:szCs w:val="24"/>
+              </w:rPr>
+            </w:pPr>
+            <w:r>
+              <w:rPr>
+                <w:rFonts w:ascii="Calibri" w:cs="Calibri" w:eastAsia="Calibri" w:hAnsi="Calibri"/>
+                <w:sz w:val="24"/>
+                <w:szCs w:val="24"/>
+                <w:rtl w:val="0"/>
+              </w:rPr>
+              <w:t xml:space="preserve">6</w:t>
+            </w:r>
+          </w:p>
+        </w:tc>
+        <w:tc>
+          <w:tcPr/>
+          <w:p>
+            <w:pPr>
+              <w:spacing w:after="160" w:line="259" w:lineRule="auto"/>
+              <w:rPr>
+                <w:rFonts w:ascii="Calibri" w:cs="Calibri" w:eastAsia="Calibri" w:hAnsi="Calibri"/>
+                <w:sz w:val="24"/>
+                <w:szCs w:val="24"/>
+              </w:rPr>
+            </w:pPr>
+            <w:r>
+              <w:rPr>
+                <w:rFonts w:ascii="Calibri" w:cs="Calibri" w:eastAsia="Calibri" w:hAnsi="Calibri"/>
+                <w:sz w:val="24"/>
+                <w:szCs w:val="24"/>
+                <w:rtl w:val="0"/>
+              </w:rPr>
+              <w:t xml:space="preserve">Llerena Castillo, Valeria Estefania</w:t>
+            </w:r>
+          </w:p>
+        </w:tc>
+      </w:tr>
+      <w:tr>
+        <w:trPr>
+          <w:cantSplit w:val="0"/>
+          <w:tblHeader w:val="0"/>
+        </w:trPr>
+        <w:tc>
+          <w:tcPr/>
+          <w:p>
+            <w:pPr>
+              <w:spacing w:after="160" w:line="259" w:lineRule="auto"/>
+              <w:rPr>
+                <w:rFonts w:ascii="Calibri" w:cs="Calibri" w:eastAsia="Calibri" w:hAnsi="Calibri"/>
+                <w:b w:val="1"/>
+                <w:sz w:val="24"/>
+                <w:szCs w:val="24"/>
+              </w:rPr>
+            </w:pPr>
+            <w:r>
+              <w:rPr>
+                <w:rFonts w:ascii="Calibri" w:cs="Calibri" w:eastAsia="Calibri" w:hAnsi="Calibri"/>
+                <w:b w:val="1"/>
+                <w:sz w:val="24"/>
+                <w:szCs w:val="24"/>
+                <w:rtl w:val="0"/>
+              </w:rPr>
+              <w:t xml:space="preserve">12</w:t>
+            </w:r>
+          </w:p>
+        </w:tc>
+        <w:tc>
+          <w:tcPr/>
+          <w:p>
+            <w:pPr>
+              <w:spacing w:after="160" w:line="259" w:lineRule="auto"/>
+              <w:rPr>
+                <w:rFonts w:ascii="Calibri" w:cs="Calibri" w:eastAsia="Calibri" w:hAnsi="Calibri"/>
+                <w:sz w:val="24"/>
+                <w:szCs w:val="24"/>
+              </w:rPr>
+            </w:pPr>
+            <w:r>
+              <w:rPr>
+                <w:rFonts w:ascii="Calibri" w:cs="Calibri" w:eastAsia="Calibri" w:hAnsi="Calibri"/>
+                <w:sz w:val="24"/>
+                <w:szCs w:val="24"/>
+                <w:rtl w:val="0"/>
+              </w:rPr>
+              <w:t xml:space="preserve">En verificación</w:t>
+            </w:r>
+          </w:p>
+        </w:tc>
+        <w:tc>
+          <w:tcPr/>
+          <w:p>
+            <w:pPr>
+              <w:spacing w:after="160" w:line="259" w:lineRule="auto"/>
+              <w:rPr>
+                <w:rFonts w:ascii="Calibri" w:cs="Calibri" w:eastAsia="Calibri" w:hAnsi="Calibri"/>
+                <w:sz w:val="24"/>
+                <w:szCs w:val="24"/>
+              </w:rPr>
+            </w:pPr>
+            <w:r>
+              <w:rPr>
+                <w:rFonts w:ascii="Calibri" w:cs="Calibri" w:eastAsia="Calibri" w:hAnsi="Calibri"/>
+                <w:sz w:val="24"/>
+                <w:szCs w:val="24"/>
+                <w:rtl w:val="0"/>
+              </w:rPr>
+              <w:t xml:space="preserve">Estado en el que se revisa la implementación y se verifica que esta se haya desarrollado de forma correcta.</w:t>
+            </w:r>
+          </w:p>
+        </w:tc>
+        <w:tc>
+          <w:tcPr/>
+          <w:p>
+            <w:pPr>
+              <w:spacing w:after="160" w:line="259" w:lineRule="auto"/>
+              <w:rPr>
+                <w:rFonts w:ascii="Calibri" w:cs="Calibri" w:eastAsia="Calibri" w:hAnsi="Calibri"/>
+                <w:sz w:val="24"/>
+                <w:szCs w:val="24"/>
+              </w:rPr>
+            </w:pPr>
+            <w:r>
+              <w:rPr>
+                <w:rFonts w:ascii="Calibri" w:cs="Calibri" w:eastAsia="Calibri" w:hAnsi="Calibri"/>
+                <w:sz w:val="24"/>
+                <w:szCs w:val="24"/>
+                <w:rtl w:val="0"/>
+              </w:rPr>
+              <w:t xml:space="preserve">7</w:t>
+            </w:r>
+          </w:p>
+        </w:tc>
+        <w:tc>
+          <w:tcPr/>
+          <w:p>
+            <w:pPr>
+              <w:spacing w:after="160" w:line="259" w:lineRule="auto"/>
+              <w:rPr>
+                <w:rFonts w:ascii="Calibri" w:cs="Calibri" w:eastAsia="Calibri" w:hAnsi="Calibri"/>
+                <w:sz w:val="24"/>
+                <w:szCs w:val="24"/>
+              </w:rPr>
+            </w:pPr>
+            <w:r>
+              <w:rPr>
+                <w:rFonts w:ascii="Calibri" w:cs="Calibri" w:eastAsia="Calibri" w:hAnsi="Calibri"/>
+                <w:sz w:val="24"/>
+                <w:szCs w:val="24"/>
+                <w:rtl w:val="0"/>
+              </w:rPr>
+              <w:t xml:space="preserve">Adriana</w:t>
+            </w:r>
+          </w:p>
+        </w:tc>
+      </w:tr>
+      <w:tr>
+        <w:trPr>
+          <w:cantSplit w:val="0"/>
+          <w:tblHeader w:val="0"/>
+        </w:trPr>
+        <w:tc>
+          <w:tcPr/>
+          <w:p>
+            <w:pPr>
+              <w:spacing w:after="160" w:line="259" w:lineRule="auto"/>
+              <w:rPr>
+                <w:rFonts w:ascii="Calibri" w:cs="Calibri" w:eastAsia="Calibri" w:hAnsi="Calibri"/>
+                <w:b w:val="1"/>
+                <w:sz w:val="24"/>
+                <w:szCs w:val="24"/>
+              </w:rPr>
+            </w:pPr>
+            <w:r>
+              <w:rPr>
+                <w:rFonts w:ascii="Calibri" w:cs="Calibri" w:eastAsia="Calibri" w:hAnsi="Calibri"/>
+                <w:b w:val="1"/>
+                <w:sz w:val="24"/>
+                <w:szCs w:val="24"/>
+                <w:rtl w:val="0"/>
+              </w:rPr>
+              <w:t xml:space="preserve">13</w:t>
+            </w:r>
+          </w:p>
+        </w:tc>
+        <w:tc>
+          <w:tcPr/>
+          <w:p>
+            <w:pPr>
+              <w:spacing w:after="160" w:line="259" w:lineRule="auto"/>
+              <w:rPr>
+                <w:rFonts w:ascii="Calibri" w:cs="Calibri" w:eastAsia="Calibri" w:hAnsi="Calibri"/>
+                <w:sz w:val="24"/>
+                <w:szCs w:val="24"/>
+              </w:rPr>
+            </w:pPr>
+            <w:r>
+              <w:rPr>
+                <w:rFonts w:ascii="Calibri" w:cs="Calibri" w:eastAsia="Calibri" w:hAnsi="Calibri"/>
+                <w:sz w:val="24"/>
+                <w:szCs w:val="24"/>
+                <w:rtl w:val="0"/>
+              </w:rPr>
+              <w:t xml:space="preserve">Verificado</w:t>
+            </w:r>
+          </w:p>
+        </w:tc>
+        <w:tc>
+          <w:tcPr/>
+          <w:p>
+            <w:pPr>
+              <w:spacing w:after="160" w:line="259" w:lineRule="auto"/>
+              <w:rPr>
+                <w:rFonts w:ascii="Calibri" w:cs="Calibri" w:eastAsia="Calibri" w:hAnsi="Calibri"/>
+                <w:sz w:val="24"/>
+                <w:szCs w:val="24"/>
+              </w:rPr>
+            </w:pPr>
+            <w:r>
+              <w:rPr>
+                <w:rFonts w:ascii="Calibri" w:cs="Calibri" w:eastAsia="Calibri" w:hAnsi="Calibri"/>
+                <w:sz w:val="24"/>
+                <w:szCs w:val="24"/>
+                <w:rtl w:val="0"/>
+              </w:rPr>
+              <w:t xml:space="preserve">Estado en el que la petición ha sido implementada y el proceso de verificación ha sido completado</w:t>
+            </w:r>
+          </w:p>
+        </w:tc>
+        <w:tc>
+          <w:tcPr/>
+          <w:p>
+            <w:pPr>
+              <w:spacing w:after="160" w:line="259" w:lineRule="auto"/>
+              <w:rPr>
+                <w:rFonts w:ascii="Calibri" w:cs="Calibri" w:eastAsia="Calibri" w:hAnsi="Calibri"/>
+                <w:sz w:val="24"/>
+                <w:szCs w:val="24"/>
+              </w:rPr>
+            </w:pPr>
+            <w:r>
+              <w:rPr>
+                <w:rFonts w:ascii="Calibri" w:cs="Calibri" w:eastAsia="Calibri" w:hAnsi="Calibri"/>
+                <w:sz w:val="24"/>
+                <w:szCs w:val="24"/>
+                <w:rtl w:val="0"/>
+              </w:rPr>
+              <w:t xml:space="preserve">7</w:t>
+            </w:r>
+          </w:p>
+        </w:tc>
+        <w:tc>
+          <w:tcPr/>
+          <w:p>
+            <w:pPr>
+              <w:spacing w:after="160" w:line="259" w:lineRule="auto"/>
+              <w:rPr>
+                <w:rFonts w:ascii="Calibri" w:cs="Calibri" w:eastAsia="Calibri" w:hAnsi="Calibri"/>
+                <w:sz w:val="24"/>
+                <w:szCs w:val="24"/>
+              </w:rPr>
+            </w:pPr>
+            <w:r>
+              <w:rPr>
+                <w:rFonts w:ascii="Calibri" w:cs="Calibri" w:eastAsia="Calibri" w:hAnsi="Calibri"/>
+                <w:sz w:val="24"/>
+                <w:szCs w:val="24"/>
+                <w:rtl w:val="0"/>
+              </w:rPr>
+              <w:t xml:space="preserve">Pedro</w:t>
+            </w:r>
+          </w:p>
+        </w:tc>
+      </w:tr>
+      <w:tr>
+        <w:trPr>
+          <w:cantSplit w:val="0"/>
+          <w:tblHeader w:val="0"/>
+        </w:trPr>
+        <w:tc>
+          <w:tcPr/>
+          <w:p>
+            <w:pPr>
+              <w:spacing w:after="160" w:line="259" w:lineRule="auto"/>
+              <w:rPr>
+                <w:rFonts w:ascii="Calibri" w:cs="Calibri" w:eastAsia="Calibri" w:hAnsi="Calibri"/>
+                <w:b w:val="1"/>
+                <w:sz w:val="24"/>
+                <w:szCs w:val="24"/>
+              </w:rPr>
+            </w:pPr>
+            <w:r>
+              <w:rPr>
+                <w:rFonts w:ascii="Calibri" w:cs="Calibri" w:eastAsia="Calibri" w:hAnsi="Calibri"/>
+                <w:b w:val="1"/>
+                <w:sz w:val="24"/>
+                <w:szCs w:val="24"/>
+                <w:rtl w:val="0"/>
+              </w:rPr>
+              <w:t xml:space="preserve">14</w:t>
+            </w:r>
+          </w:p>
+        </w:tc>
+        <w:tc>
+          <w:tcPr/>
+          <w:p>
+            <w:pPr>
+              <w:spacing w:after="160" w:line="259" w:lineRule="auto"/>
+              <w:rPr>
+                <w:rFonts w:ascii="Calibri" w:cs="Calibri" w:eastAsia="Calibri" w:hAnsi="Calibri"/>
+                <w:sz w:val="24"/>
+                <w:szCs w:val="24"/>
+              </w:rPr>
+            </w:pPr>
+            <w:r>
+              <w:rPr>
+                <w:rtl w:val="0"/>
+              </w:rPr>
+            </w:r>
+          </w:p>
+          <w:p>
+            <w:pPr>
+              <w:spacing w:after="160" w:line="259" w:lineRule="auto"/>
+              <w:rPr>
+                <w:rFonts w:ascii="Calibri" w:cs="Calibri" w:eastAsia="Calibri" w:hAnsi="Calibri"/>
+                <w:sz w:val="24"/>
+                <w:szCs w:val="24"/>
+              </w:rPr>
+            </w:pPr>
+            <w:r>
+              <w:rPr>
+                <w:rFonts w:ascii="Calibri" w:cs="Calibri" w:eastAsia="Calibri" w:hAnsi="Calibri"/>
+                <w:sz w:val="24"/>
+                <w:szCs w:val="24"/>
+                <w:rtl w:val="0"/>
+              </w:rPr>
+              <w:t xml:space="preserve">En observación </w:t>
+            </w:r>
+          </w:p>
+        </w:tc>
+        <w:tc>
+          <w:tcPr/>
+          <w:p>
+            <w:pPr>
+              <w:spacing w:after="160" w:line="259" w:lineRule="auto"/>
+              <w:rPr>
+                <w:rFonts w:ascii="Calibri" w:cs="Calibri" w:eastAsia="Calibri" w:hAnsi="Calibri"/>
+                <w:sz w:val="24"/>
+                <w:szCs w:val="24"/>
+              </w:rPr>
+            </w:pPr>
+            <w:r>
+              <w:rPr>
+                <w:rFonts w:ascii="Calibri" w:cs="Calibri" w:eastAsia="Calibri" w:hAnsi="Calibri"/>
+                <w:sz w:val="24"/>
+                <w:szCs w:val="24"/>
+                <w:rtl w:val="0"/>
+              </w:rPr>
+              <w:t xml:space="preserve">Estado donde la petición de cambio ha sufrido fallos al implementarse y debe volver a esta etapa con indicaciones.</w:t>
+            </w:r>
+          </w:p>
+        </w:tc>
+        <w:tc>
+          <w:tcPr/>
+          <w:p>
+            <w:pPr>
+              <w:spacing w:after="160" w:line="259" w:lineRule="auto"/>
+              <w:rPr>
+                <w:rFonts w:ascii="Calibri" w:cs="Calibri" w:eastAsia="Calibri" w:hAnsi="Calibri"/>
+                <w:sz w:val="24"/>
+                <w:szCs w:val="24"/>
+              </w:rPr>
+            </w:pPr>
+            <w:r>
+              <w:rPr>
+                <w:rFonts w:ascii="Calibri" w:cs="Calibri" w:eastAsia="Calibri" w:hAnsi="Calibri"/>
+                <w:sz w:val="24"/>
+                <w:szCs w:val="24"/>
+                <w:rtl w:val="0"/>
+              </w:rPr>
+              <w:t xml:space="preserve">7</w:t>
+            </w:r>
+          </w:p>
+        </w:tc>
+        <w:tc>
+          <w:tcPr/>
+          <w:p>
+            <w:pPr>
+              <w:spacing w:after="160" w:line="259" w:lineRule="auto"/>
+              <w:rPr>
+                <w:rFonts w:ascii="Calibri" w:cs="Calibri" w:eastAsia="Calibri" w:hAnsi="Calibri"/>
+                <w:sz w:val="24"/>
+                <w:szCs w:val="24"/>
+              </w:rPr>
+            </w:pPr>
+            <w:r>
+              <w:rPr>
+                <w:rFonts w:ascii="Calibri" w:cs="Calibri" w:eastAsia="Calibri" w:hAnsi="Calibri"/>
+                <w:sz w:val="24"/>
+                <w:szCs w:val="24"/>
+                <w:rtl w:val="0"/>
+              </w:rPr>
+              <w:t xml:space="preserve">Edgar Zenobio</w:t>
+            </w:r>
+          </w:p>
+        </w:tc>
+      </w:tr>
+      <w:tr>
+        <w:trPr>
+          <w:cantSplit w:val="0"/>
+          <w:tblHeader w:val="0"/>
+        </w:trPr>
+        <w:tc>
+          <w:tcPr/>
+          <w:p>
+            <w:pPr>
+              <w:spacing w:after="160" w:line="259" w:lineRule="auto"/>
+              <w:rPr>
+                <w:rFonts w:ascii="Calibri" w:cs="Calibri" w:eastAsia="Calibri" w:hAnsi="Calibri"/>
+                <w:b w:val="1"/>
+                <w:sz w:val="24"/>
+                <w:szCs w:val="24"/>
+              </w:rPr>
+            </w:pPr>
+            <w:r>
+              <w:rPr>
+                <w:rFonts w:ascii="Calibri" w:cs="Calibri" w:eastAsia="Calibri" w:hAnsi="Calibri"/>
+                <w:b w:val="1"/>
+                <w:sz w:val="24"/>
+                <w:szCs w:val="24"/>
+                <w:rtl w:val="0"/>
+              </w:rPr>
+              <w:t xml:space="preserve">15</w:t>
+            </w:r>
+          </w:p>
+        </w:tc>
+        <w:tc>
+          <w:tcPr/>
+          <w:p>
+            <w:pPr>
+              <w:spacing w:after="160" w:line="259" w:lineRule="auto"/>
+              <w:rPr>
+                <w:rFonts w:ascii="Calibri" w:cs="Calibri" w:eastAsia="Calibri" w:hAnsi="Calibri"/>
+                <w:sz w:val="24"/>
+                <w:szCs w:val="24"/>
+              </w:rPr>
+            </w:pPr>
+            <w:r>
+              <w:rPr>
+                <w:rFonts w:ascii="Calibri" w:cs="Calibri" w:eastAsia="Calibri" w:hAnsi="Calibri"/>
+                <w:sz w:val="24"/>
+                <w:szCs w:val="24"/>
+                <w:rtl w:val="0"/>
+              </w:rPr>
+              <w:t xml:space="preserve">Desplegado</w:t>
+            </w:r>
+          </w:p>
+        </w:tc>
+        <w:tc>
+          <w:tcPr/>
+          <w:p>
+            <w:pPr>
+              <w:spacing w:after="160" w:line="259" w:lineRule="auto"/>
+              <w:rPr>
+                <w:rFonts w:ascii="Calibri" w:cs="Calibri" w:eastAsia="Calibri" w:hAnsi="Calibri"/>
+                <w:sz w:val="24"/>
+                <w:szCs w:val="24"/>
+              </w:rPr>
+            </w:pPr>
+            <w:r>
+              <w:rPr>
+                <w:rFonts w:ascii="Calibri" w:cs="Calibri" w:eastAsia="Calibri" w:hAnsi="Calibri"/>
+                <w:sz w:val="24"/>
+                <w:szCs w:val="24"/>
+                <w:rtl w:val="0"/>
+              </w:rPr>
+              <w:t xml:space="preserve">Estado final donde termina la solicitud de cambio y nos indica una satisfactoria conclusión del control de cambios</w:t>
+            </w:r>
+          </w:p>
+        </w:tc>
+        <w:tc>
+          <w:tcPr/>
+          <w:p>
+            <w:pPr>
+              <w:spacing w:after="160" w:line="259" w:lineRule="auto"/>
+              <w:rPr>
+                <w:rFonts w:ascii="Calibri" w:cs="Calibri" w:eastAsia="Calibri" w:hAnsi="Calibri"/>
+                <w:sz w:val="24"/>
+                <w:szCs w:val="24"/>
+              </w:rPr>
+            </w:pPr>
+            <w:r>
+              <w:rPr>
+                <w:rFonts w:ascii="Calibri" w:cs="Calibri" w:eastAsia="Calibri" w:hAnsi="Calibri"/>
+                <w:sz w:val="24"/>
+                <w:szCs w:val="24"/>
+                <w:rtl w:val="0"/>
+              </w:rPr>
+              <w:t xml:space="preserve">8</w:t>
+            </w:r>
+          </w:p>
+        </w:tc>
+        <w:tc>
+          <w:tcPr/>
+          <w:p>
+            <w:pPr>
+              <w:spacing w:after="160" w:line="259" w:lineRule="auto"/>
+              <w:rPr>
+                <w:rFonts w:ascii="Calibri" w:cs="Calibri" w:eastAsia="Calibri" w:hAnsi="Calibri"/>
+                <w:sz w:val="24"/>
+                <w:szCs w:val="24"/>
+              </w:rPr>
+            </w:pPr>
+            <w:r>
+              <w:rPr>
+                <w:rFonts w:ascii="Calibri" w:cs="Calibri" w:eastAsia="Calibri" w:hAnsi="Calibri"/>
+                <w:sz w:val="24"/>
+                <w:szCs w:val="24"/>
+                <w:rtl w:val="0"/>
+              </w:rPr>
+              <w:t xml:space="preserve">Albert Carhuamaca</w:t>
+            </w:r>
+          </w:p>
+        </w:tc>
+      </w:tr>
+    </w:tbl>
+    <w:p>
+      <w:pPr>
+        <w:spacing w:line="240" w:lineRule="auto"/>
+        <w:ind w:left="720" w:firstLine="0"/>
+        <w:rPr>
+          <w:rFonts w:ascii="Calibri" w:cs="Calibri" w:eastAsia="Calibri" w:hAnsi="Calibri"/>
+          <w:b w:val="1"/>
+          <w:sz w:val="24"/>
+          <w:szCs w:val="24"/>
+        </w:rPr>
+      </w:pPr>
+      <w:r>
+        <w:rPr>
+          <w:rtl w:val="0"/>
+        </w:rPr>
+      </w:r>
+    </w:p>
+    <w:p>
+      <w:pPr>
+        <w:spacing w:line="240" w:lineRule="auto"/>
+        <w:rPr>
+          <w:b w:val="1"/>
+          <w:sz w:val="24"/>
+          <w:szCs w:val="24"/>
+        </w:rPr>
+      </w:pPr>
+      <w:r>
+        <w:rPr>
+          <w:rtl w:val="0"/>
+        </w:rPr>
       </w:r>
     </w:p>
     <w:p>
@@ -25418,6 +27687,22 @@
       </w:tblCellMar>
     </w:tblPr>
   </w:style>
+  <w:style w:type="table" w:styleId="Table23">
+    <w:basedOn w:val="TableNormal"/>
+    <w:pPr>
+      <w:spacing w:after="0" w:line="240" w:lineRule="auto"/>
+    </w:pPr>
+    <w:tblPr>
+      <w:tblStyleRowBandSize w:val="1"/>
+      <w:tblStyleColBandSize w:val="1"/>
+      <w:tblCellMar>
+        <w:top w:w="0.0" w:type="dxa"/>
+        <w:left w:w="108.0" w:type="dxa"/>
+        <w:bottom w:w="0.0" w:type="dxa"/>
+        <w:right w:w="108.0" w:type="dxa"/>
+      </w:tblCellMar>
+    </w:tblPr>
+  </w:style>
 </w:styles>
 </file>
 

</xml_diff>